<commit_message>
damit ihr mich nd mehr nervts
</commit_message>
<xml_diff>
--- a/Electronical/Diplomarbeits_links.docx
+++ b/Electronical/Diplomarbeits_links.docx
@@ -10,46 +10,35 @@
           <w:u w:val="single"/>
         </w:rPr>
       </w:pPr>
-      <w:proofErr w:type="spellStart"/>
       <w:r>
         <w:rPr>
           <w:b/>
           <w:u w:val="single"/>
         </w:rPr>
-        <w:t>Diplomarbeits</w:t>
-      </w:r>
-      <w:proofErr w:type="spellEnd"/>
-      <w:r>
+        <w:t>Diplomarbeits-Links</w:t>
+      </w:r>
+    </w:p>
+    <w:p>
+      <w:pPr>
+        <w:jc w:val="center"/>
         <w:rPr>
           <w:b/>
           <w:u w:val="single"/>
         </w:rPr>
-        <w:t>-Links</w:t>
-      </w:r>
-    </w:p>
-    <w:p>
-      <w:pPr>
-        <w:jc w:val="center"/>
-        <w:rPr>
-          <w:b/>
-          <w:u w:val="single"/>
-        </w:rPr>
-      </w:pPr>
-    </w:p>
-    <w:p>
-      <w:pPr>
-        <w:rPr>
-          <w:b/>
-        </w:rPr>
-      </w:pPr>
-      <w:proofErr w:type="spellStart"/>
+      </w:pPr>
+    </w:p>
+    <w:p>
+      <w:pPr>
+        <w:rPr>
+          <w:b/>
+        </w:rPr>
+      </w:pPr>
       <w:r>
         <w:rPr>
           <w:b/>
         </w:rPr>
         <w:t>Magnetzylinder</w:t>
       </w:r>
-      <w:proofErr w:type="spellEnd"/>
     </w:p>
     <w:p>
       <w:pPr>
@@ -219,14 +208,12 @@
           <w:b/>
         </w:rPr>
       </w:pPr>
-      <w:proofErr w:type="spellStart"/>
       <w:r>
         <w:rPr>
           <w:b/>
         </w:rPr>
         <w:t>Motorsteuerung</w:t>
       </w:r>
-      <w:proofErr w:type="spellEnd"/>
     </w:p>
     <w:p>
       <w:pPr>
@@ -256,14 +243,12 @@
           <w:b/>
         </w:rPr>
       </w:pPr>
-      <w:proofErr w:type="spellStart"/>
       <w:r>
         <w:rPr>
           <w:b/>
         </w:rPr>
         <w:t>Futterschüssel</w:t>
       </w:r>
-      <w:proofErr w:type="spellEnd"/>
     </w:p>
     <w:p>
       <w:pPr>
@@ -314,62 +299,14 @@
           <w:b/>
           <w:lang w:val="de-AT"/>
         </w:rPr>
-        <w:t xml:space="preserve">generelle Motor </w:t>
-      </w:r>
-      <w:proofErr w:type="spellStart"/>
-      <w:r>
-        <w:rPr>
-          <w:b/>
-          <w:lang w:val="de-AT"/>
-        </w:rPr>
-        <w:t>informationen</w:t>
-      </w:r>
-      <w:proofErr w:type="spellEnd"/>
-      <w:r>
-        <w:rPr>
-          <w:b/>
-          <w:lang w:val="de-AT"/>
-        </w:rPr>
-        <w:t xml:space="preserve"> und </w:t>
-      </w:r>
-      <w:proofErr w:type="spellStart"/>
-      <w:r>
-        <w:rPr>
-          <w:b/>
-          <w:lang w:val="de-AT"/>
-        </w:rPr>
-        <w:t>probleme</w:t>
-      </w:r>
-      <w:proofErr w:type="spellEnd"/>
-      <w:r>
-        <w:rPr>
-          <w:b/>
-          <w:lang w:val="de-AT"/>
-        </w:rPr>
-        <w:t xml:space="preserve"> (</w:t>
-      </w:r>
-      <w:proofErr w:type="gramStart"/>
-      <w:r>
-        <w:rPr>
-          <w:b/>
-          <w:lang w:val="de-AT"/>
-        </w:rPr>
-        <w:t>Forum</w:t>
-      </w:r>
-      <w:r>
-        <w:rPr>
-          <w:b/>
-          <w:lang w:val="de-AT"/>
-        </w:rPr>
-        <w:t>,…</w:t>
-      </w:r>
-      <w:proofErr w:type="gramEnd"/>
-      <w:r>
-        <w:rPr>
-          <w:b/>
-          <w:lang w:val="de-AT"/>
-        </w:rPr>
-        <w:t>)</w:t>
+        <w:t>generelle Motor informationen und probleme (Forum</w:t>
+      </w:r>
+      <w:r>
+        <w:rPr>
+          <w:b/>
+          <w:lang w:val="de-AT"/>
+        </w:rPr>
+        <w:t>,…)</w:t>
       </w:r>
     </w:p>
     <w:p>
@@ -576,7 +513,10 @@
           <w:numId w:val="10"/>
         </w:numPr>
         <w:rPr>
-          <w:b/>
+          <w:rStyle w:val="Hyperlink"/>
+          <w:b/>
+          <w:color w:val="auto"/>
+          <w:u w:val="none"/>
           <w:lang w:val="de-AT"/>
         </w:rPr>
       </w:pPr>
@@ -610,13 +550,6 @@
           <w:t>https://www.neuhold-elektronik.at/catshop/product_info.php?cPath=114_118&amp;products_id=6596</w:t>
         </w:r>
       </w:hyperlink>
-      <w:r>
-        <w:rPr>
-          <w:b/>
-          <w:lang w:val="de-AT"/>
-        </w:rPr>
-        <w:br/>
-      </w:r>
     </w:p>
     <w:p>
       <w:pPr>
@@ -627,6 +560,64 @@
         </w:numPr>
         <w:rPr>
           <w:b/>
+          <w:lang w:val="de-AT"/>
+        </w:rPr>
+      </w:pPr>
+      <w:r>
+        <w:rPr>
+          <w:b/>
+          <w:lang w:val="de-AT"/>
+        </w:rPr>
+        <w:t>Schaltnetzteil 12V – 28.01.2018</w:t>
+      </w:r>
+      <w:bookmarkStart w:id="0" w:name="_GoBack"/>
+      <w:bookmarkEnd w:id="0"/>
+      <w:r>
+        <w:rPr>
+          <w:b/>
+          <w:lang w:val="de-AT"/>
+        </w:rPr>
+        <w:br/>
+      </w:r>
+      <w:hyperlink r:id="rId23" w:history="1">
+        <w:r>
+          <w:rPr>
+            <w:rStyle w:val="Hyperlink"/>
+            <w:lang w:val="de-AT"/>
+          </w:rPr>
+          <w:t>https://www.optonicaled.at/netzeil-metal-360w?gclid=Cj0KCQjwv73VBRCdARIsAOnG8u3XQ-am7_9sgk8srkL6hS7SgxZRm4DZmOgQmx8V2TWz59MP70Hgx7QaAjuqEALw_wcB</w:t>
+        </w:r>
+      </w:hyperlink>
+    </w:p>
+    <w:p>
+      <w:pPr>
+        <w:pStyle w:val="Listenabsatz"/>
+        <w:numPr>
+          <w:ilvl w:val="0"/>
+          <w:numId w:val="10"/>
+        </w:numPr>
+        <w:rPr>
+          <w:b/>
+          <w:lang w:val="de-AT"/>
+        </w:rPr>
+      </w:pPr>
+      <w:r>
+        <w:rPr>
+          <w:b/>
+          <w:lang w:val="de-AT"/>
+        </w:rPr>
+        <w:br/>
+      </w:r>
+    </w:p>
+    <w:p>
+      <w:pPr>
+        <w:pStyle w:val="Listenabsatz"/>
+        <w:numPr>
+          <w:ilvl w:val="0"/>
+          <w:numId w:val="10"/>
+        </w:numPr>
+        <w:rPr>
+          <w:b/>
         </w:rPr>
       </w:pPr>
       <w:r>
@@ -641,7 +632,7 @@
         </w:rPr>
         <w:br/>
       </w:r>
-      <w:hyperlink r:id="rId23" w:history="1">
+      <w:hyperlink r:id="rId24" w:history="1">
         <w:r>
           <w:rPr>
             <w:rStyle w:val="Hyperlink"/>
@@ -682,29 +673,13 @@
         </w:rPr>
         <w:br/>
       </w:r>
-      <w:hyperlink r:id="rId24" w:history="1">
+      <w:hyperlink r:id="rId25" w:history="1">
         <w:r>
           <w:rPr>
             <w:rStyle w:val="Hyperlink"/>
             <w:lang w:val="de-AT"/>
           </w:rPr>
-          <w:t>https://www.neuhol</w:t>
-        </w:r>
-        <w:bookmarkStart w:id="0" w:name="_GoBack"/>
-        <w:bookmarkEnd w:id="0"/>
-        <w:r>
-          <w:rPr>
-            <w:rStyle w:val="Hyperlink"/>
-            <w:lang w:val="de-AT"/>
-          </w:rPr>
-          <w:t>d</w:t>
-        </w:r>
-        <w:r>
-          <w:rPr>
-            <w:rStyle w:val="Hyperlink"/>
-            <w:lang w:val="de-AT"/>
-          </w:rPr>
-          <w:t>-elektronik.at/catshop/product_info.php?products_id=4181</w:t>
+          <w:t>https://www.neuhold-elektronik.at/catshop/product_info.php?products_id=4181</w:t>
         </w:r>
       </w:hyperlink>
       <w:r>
@@ -727,7 +702,7 @@
           <w:lang w:val="de-AT"/>
         </w:rPr>
       </w:pPr>
-      <w:hyperlink r:id="rId25" w:history="1">
+      <w:hyperlink r:id="rId26" w:history="1">
         <w:r>
           <w:rPr>
             <w:rStyle w:val="Hyperlink"/>
@@ -812,7 +787,7 @@
           <w:lang w:val="de-AT"/>
         </w:rPr>
       </w:pPr>
-      <w:hyperlink r:id="rId26" w:history="1">
+      <w:hyperlink r:id="rId27" w:history="1">
         <w:r>
           <w:rPr>
             <w:rStyle w:val="Hyperlink"/>
@@ -828,7 +803,7 @@
           <w:lang w:val="de-AT"/>
         </w:rPr>
       </w:pPr>
-      <w:hyperlink r:id="rId27" w:history="1">
+      <w:hyperlink r:id="rId28" w:history="1">
         <w:r>
           <w:rPr>
             <w:rStyle w:val="Hyperlink"/>
@@ -846,7 +821,7 @@
           <w:lang w:val="de-AT"/>
         </w:rPr>
       </w:pPr>
-      <w:hyperlink r:id="rId28" w:history="1">
+      <w:hyperlink r:id="rId29" w:history="1">
         <w:r>
           <w:rPr>
             <w:rStyle w:val="Hyperlink"/>
@@ -882,7 +857,7 @@
           <w:lang w:val="de-AT"/>
         </w:rPr>
       </w:pPr>
-      <w:hyperlink r:id="rId29" w:anchor="product-item_1177681" w:history="1">
+      <w:hyperlink r:id="rId30" w:anchor="product-item_1177681" w:history="1">
         <w:r>
           <w:rPr>
             <w:rStyle w:val="Hyperlink"/>

</xml_diff>

<commit_message>
Bilder und Latex update
</commit_message>
<xml_diff>
--- a/Electronical/Diplomarbeits_links.docx
+++ b/Electronical/Diplomarbeits_links.docx
@@ -194,7 +194,7 @@
     <w:p>
       <w:pPr>
         <w:rPr>
-          <w:b/>
+          <w:rStyle w:val="Hyperlink"/>
         </w:rPr>
       </w:pPr>
       <w:hyperlink r:id="rId13" w:history="1">
@@ -212,6 +212,23 @@
           <w:b/>
         </w:rPr>
       </w:pPr>
+      <w:hyperlink r:id="rId14" w:history="1">
+        <w:r>
+          <w:rPr>
+            <w:rStyle w:val="Hyperlink"/>
+          </w:rPr>
+          <w:t>http://www.mouser.com/ds/2/414/OP265-266-45966.pdf</w:t>
+        </w:r>
+      </w:hyperlink>
+    </w:p>
+    <w:p>
+      <w:pPr>
+        <w:rPr>
+          <w:b/>
+        </w:rPr>
+      </w:pPr>
+      <w:bookmarkStart w:id="0" w:name="_GoBack"/>
+      <w:bookmarkEnd w:id="0"/>
     </w:p>
     <w:p>
       <w:pPr>
@@ -234,7 +251,7 @@
           <w:b/>
         </w:rPr>
       </w:pPr>
-      <w:hyperlink r:id="rId14" w:history="1">
+      <w:hyperlink r:id="rId15" w:history="1">
         <w:r>
           <w:rPr>
             <w:rStyle w:val="Hyperlink"/>
@@ -271,7 +288,7 @@
           <w:b/>
         </w:rPr>
       </w:pPr>
-      <w:hyperlink r:id="rId15" w:history="1">
+      <w:hyperlink r:id="rId16" w:history="1">
         <w:r>
           <w:rPr>
             <w:rStyle w:val="Hyperlink"/>
@@ -286,7 +303,7 @@
           <w:b/>
         </w:rPr>
       </w:pPr>
-      <w:hyperlink r:id="rId16" w:history="1">
+      <w:hyperlink r:id="rId17" w:history="1">
         <w:r>
           <w:rPr>
             <w:rStyle w:val="Hyperlink"/>
@@ -379,7 +396,7 @@
           <w:lang w:val="de-AT"/>
         </w:rPr>
       </w:pPr>
-      <w:hyperlink r:id="rId17" w:history="1">
+      <w:hyperlink r:id="rId18" w:history="1">
         <w:r>
           <w:rPr>
             <w:rStyle w:val="Hyperlink"/>
@@ -396,7 +413,7 @@
           <w:lang w:val="de-AT"/>
         </w:rPr>
       </w:pPr>
-      <w:hyperlink r:id="rId18" w:anchor="imgrc=ogmbUF2VzUiohM" w:history="1">
+      <w:hyperlink r:id="rId19" w:anchor="imgrc=ogmbUF2VzUiohM" w:history="1">
         <w:r>
           <w:rPr>
             <w:rStyle w:val="Hyperlink"/>
@@ -470,7 +487,7 @@
         </w:rPr>
         <w:br/>
       </w:r>
-      <w:hyperlink r:id="rId19" w:history="1">
+      <w:hyperlink r:id="rId20" w:history="1">
         <w:r>
           <w:rPr>
             <w:rStyle w:val="Hyperlink"/>
@@ -515,7 +532,7 @@
         </w:rPr>
         <w:br/>
       </w:r>
-      <w:hyperlink r:id="rId20" w:history="1">
+      <w:hyperlink r:id="rId21" w:history="1">
         <w:r>
           <w:rPr>
             <w:rStyle w:val="Hyperlink"/>
@@ -553,7 +570,7 @@
       <w:r>
         <w:br/>
       </w:r>
-      <w:hyperlink r:id="rId21" w:history="1">
+      <w:hyperlink r:id="rId22" w:history="1">
         <w:r>
           <w:rPr>
             <w:rStyle w:val="Hyperlink"/>
@@ -588,14 +605,28 @@
           <w:b/>
           <w:lang w:val="de-AT"/>
         </w:rPr>
-        <w:t>Schaltnetzteil 5V</w:t>
-      </w:r>
-      <w:r>
-        <w:rPr>
-          <w:b/>
-          <w:lang w:val="de-AT"/>
-        </w:rPr>
-        <w:t xml:space="preserve"> – 10.11.2017</w:t>
+        <w:t>DC/DC Wandler</w:t>
+      </w:r>
+      <w:r>
+        <w:rPr>
+          <w:b/>
+          <w:lang w:val="de-AT"/>
+        </w:rPr>
+        <w:t xml:space="preserve"> 5V</w:t>
+      </w:r>
+      <w:r>
+        <w:rPr>
+          <w:b/>
+          <w:lang w:val="de-AT"/>
+        </w:rPr>
+        <w:t xml:space="preserve"> – </w:t>
+      </w:r>
+      <w:r>
+        <w:rPr>
+          <w:b/>
+          <w:lang w:val="de-AT"/>
+        </w:rPr>
+        <w:t>12.03.2018</w:t>
       </w:r>
       <w:r>
         <w:rPr>
@@ -604,13 +635,20 @@
         </w:rPr>
         <w:br/>
       </w:r>
-      <w:hyperlink r:id="rId22" w:history="1">
+      <w:hyperlink r:id="rId23" w:history="1">
         <w:r>
           <w:rPr>
             <w:rStyle w:val="Hyperlink"/>
             <w:lang w:val="de-AT"/>
           </w:rPr>
-          <w:t>https://www.neuhold-elektronik.at/catshop/product_info.php?cPath=114_118&amp;products_id=6596</w:t>
+          <w:t>https://www.neuhold-elektronik.at/catshop/product_info.php?cPath=222_361&amp;products_id=6778</w:t>
+        </w:r>
+        <w:r>
+          <w:rPr>
+            <w:rStyle w:val="Hyperlink"/>
+            <w:lang w:val="de-AT"/>
+          </w:rPr>
+          <w:t>6</w:t>
         </w:r>
       </w:hyperlink>
     </w:p>
@@ -640,7 +678,7 @@
         </w:rPr>
         <w:br/>
       </w:r>
-      <w:hyperlink r:id="rId23" w:history="1">
+      <w:hyperlink r:id="rId24" w:history="1">
         <w:r>
           <w:rPr>
             <w:rStyle w:val="Hyperlink"/>
@@ -676,7 +714,7 @@
         </w:rPr>
         <w:br/>
       </w:r>
-      <w:hyperlink r:id="rId24" w:history="1">
+      <w:hyperlink r:id="rId25" w:history="1">
         <w:r>
           <w:rPr>
             <w:rStyle w:val="Hyperlink"/>
@@ -712,7 +750,7 @@
         </w:rPr>
         <w:br/>
       </w:r>
-      <w:hyperlink r:id="rId25" w:history="1">
+      <w:hyperlink r:id="rId26" w:history="1">
         <w:r>
           <w:rPr>
             <w:rStyle w:val="Hyperlink"/>
@@ -819,7 +857,7 @@
         </w:rPr>
         <w:br/>
       </w:r>
-      <w:hyperlink r:id="rId26" w:history="1">
+      <w:hyperlink r:id="rId27" w:history="1">
         <w:r>
           <w:rPr>
             <w:rStyle w:val="Hyperlink"/>
@@ -860,7 +898,7 @@
         </w:rPr>
         <w:br/>
       </w:r>
-      <w:hyperlink r:id="rId27" w:history="1">
+      <w:hyperlink r:id="rId28" w:history="1">
         <w:r>
           <w:rPr>
             <w:rStyle w:val="Hyperlink"/>
@@ -889,7 +927,7 @@
           <w:lang w:val="de-AT"/>
         </w:rPr>
       </w:pPr>
-      <w:hyperlink r:id="rId28" w:history="1">
+      <w:hyperlink r:id="rId29" w:history="1">
         <w:r>
           <w:rPr>
             <w:rStyle w:val="Hyperlink"/>
@@ -918,7 +956,7 @@
         </w:rPr>
         <w:br/>
       </w:r>
-      <w:hyperlink r:id="rId29" w:history="1">
+      <w:hyperlink r:id="rId30" w:history="1">
         <w:r>
           <w:rPr>
             <w:rStyle w:val="Hyperlink"/>
@@ -940,7 +978,7 @@
           <w:lang w:val="de-AT"/>
         </w:rPr>
       </w:pPr>
-      <w:hyperlink r:id="rId30" w:history="1">
+      <w:hyperlink r:id="rId31" w:history="1">
         <w:r>
           <w:rPr>
             <w:rStyle w:val="Hyperlink"/>
@@ -962,8 +1000,6 @@
           <w:lang w:val="de-AT"/>
         </w:rPr>
       </w:pPr>
-      <w:bookmarkStart w:id="0" w:name="_GoBack"/>
-      <w:bookmarkEnd w:id="0"/>
     </w:p>
     <w:p>
       <w:pPr>
@@ -1020,7 +1056,7 @@
           <w:lang w:val="de-AT"/>
         </w:rPr>
       </w:pPr>
-      <w:hyperlink r:id="rId31" w:history="1">
+      <w:hyperlink r:id="rId32" w:history="1">
         <w:r>
           <w:rPr>
             <w:rStyle w:val="Hyperlink"/>
@@ -1036,7 +1072,7 @@
           <w:lang w:val="de-AT"/>
         </w:rPr>
       </w:pPr>
-      <w:hyperlink r:id="rId32" w:history="1">
+      <w:hyperlink r:id="rId33" w:history="1">
         <w:r>
           <w:rPr>
             <w:rStyle w:val="Hyperlink"/>
@@ -1054,7 +1090,7 @@
           <w:lang w:val="de-AT"/>
         </w:rPr>
       </w:pPr>
-      <w:hyperlink r:id="rId33" w:history="1">
+      <w:hyperlink r:id="rId34" w:history="1">
         <w:r>
           <w:rPr>
             <w:rStyle w:val="Hyperlink"/>
@@ -1090,7 +1126,7 @@
           <w:lang w:val="de-AT"/>
         </w:rPr>
       </w:pPr>
-      <w:hyperlink r:id="rId34" w:anchor="product-item_1177681" w:history="1">
+      <w:hyperlink r:id="rId35" w:anchor="product-item_1177681" w:history="1">
         <w:r>
           <w:rPr>
             <w:rStyle w:val="Hyperlink"/>
@@ -1119,7 +1155,7 @@
           <w:lang w:val="de-AT"/>
         </w:rPr>
       </w:pPr>
-      <w:hyperlink r:id="rId35" w:history="1">
+      <w:hyperlink r:id="rId36" w:history="1">
         <w:r>
           <w:rPr>
             <w:rStyle w:val="Hyperlink"/>
@@ -1135,7 +1171,7 @@
           <w:lang w:val="de-AT"/>
         </w:rPr>
       </w:pPr>
-      <w:hyperlink r:id="rId36" w:history="1">
+      <w:hyperlink r:id="rId37" w:history="1">
         <w:r>
           <w:rPr>
             <w:rStyle w:val="Hyperlink"/>
@@ -1151,7 +1187,7 @@
           <w:lang w:val="de-AT"/>
         </w:rPr>
       </w:pPr>
-      <w:hyperlink r:id="rId37" w:history="1">
+      <w:hyperlink r:id="rId38" w:history="1">
         <w:r>
           <w:rPr>
             <w:rStyle w:val="Hyperlink"/>
@@ -1167,7 +1203,7 @@
           <w:lang w:val="de-AT"/>
         </w:rPr>
       </w:pPr>
-      <w:hyperlink r:id="rId38" w:history="1">
+      <w:hyperlink r:id="rId39" w:history="1">
         <w:r>
           <w:rPr>
             <w:rStyle w:val="Hyperlink"/>
@@ -1183,7 +1219,7 @@
           <w:lang w:val="de-AT"/>
         </w:rPr>
       </w:pPr>
-      <w:hyperlink r:id="rId39" w:history="1">
+      <w:hyperlink r:id="rId40" w:history="1">
         <w:r>
           <w:rPr>
             <w:rStyle w:val="Hyperlink"/>
@@ -1199,7 +1235,7 @@
           <w:lang w:val="de-AT"/>
         </w:rPr>
       </w:pPr>
-      <w:hyperlink r:id="rId40" w:history="1">
+      <w:hyperlink r:id="rId41" w:history="1">
         <w:r>
           <w:rPr>
             <w:rStyle w:val="Hyperlink"/>
@@ -1215,7 +1251,7 @@
           <w:lang w:val="de-AT"/>
         </w:rPr>
       </w:pPr>
-      <w:hyperlink r:id="rId41" w:history="1">
+      <w:hyperlink r:id="rId42" w:history="1">
         <w:r>
           <w:rPr>
             <w:rStyle w:val="Hyperlink"/>
@@ -1244,7 +1280,7 @@
           <w:lang w:val="de-AT"/>
         </w:rPr>
       </w:pPr>
-      <w:hyperlink r:id="rId42" w:history="1">
+      <w:hyperlink r:id="rId43" w:history="1">
         <w:r>
           <w:rPr>
             <w:rStyle w:val="Hyperlink"/>

</xml_diff>